<commit_message>
Completed Arch 321 Lecture reviews 1
</commit_message>
<xml_diff>
--- a/7th_Semester/Arch_321/Homework/LectureResponses1/Sgordon4_Arch321_Lec1Response.docx
+++ b/7th_Semester/Arch_321/Homework/LectureResponses1/Sgordon4_Arch321_Lec1Response.docx
@@ -3,49 +3,248 @@
 <w:document xmlns:wpc="http://schemas.microsoft.com/office/word/2010/wordprocessingCanvas" xmlns:cx="http://schemas.microsoft.com/office/drawing/2014/chartex" xmlns:cx1="http://schemas.microsoft.com/office/drawing/2015/9/8/chartex" xmlns:cx2="http://schemas.microsoft.com/office/drawing/2015/10/21/chartex" xmlns:cx3="http://schemas.microsoft.com/office/drawing/2016/5/9/chartex" xmlns:cx4="http://schemas.microsoft.com/office/drawing/2016/5/10/chartex" xmlns:cx5="http://schemas.microsoft.com/office/drawing/2016/5/11/chartex" xmlns:cx6="http://schemas.microsoft.com/office/drawing/2016/5/12/chartex" xmlns:cx7="http://schemas.microsoft.com/office/drawing/2016/5/13/chartex" xmlns:cx8="http://schemas.microsoft.com/office/drawing/2016/5/14/chartex" xmlns:mc="http://schemas.openxmlformats.org/markup-compatibility/2006" xmlns:aink="http://schemas.microsoft.com/office/drawing/2016/ink" xmlns:am3d="http://schemas.microsoft.com/office/drawing/2017/model3d" xmlns:o="urn:schemas-microsoft-com:office:office" xmlns:r="http://schemas.openxmlformats.org/officeDocument/2006/relationships" xmlns:m="http://schemas.openxmlformats.org/officeDocument/2006/math" xmlns:v="urn:schemas-microsoft-com:vml" xmlns:wp14="http://schemas.microsoft.com/office/word/2010/wordprocessingDrawing" xmlns:wp="http://schemas.openxmlformats.org/drawingml/2006/wordprocessingDrawing" xmlns:w10="urn:schemas-microsoft-com:office:word" xmlns:w="http://schemas.openxmlformats.org/wordprocessingml/2006/main" xmlns:w14="http://schemas.microsoft.com/office/word/2010/wordml" xmlns:w15="http://schemas.microsoft.com/office/word/2012/wordml" xmlns:w16cid="http://schemas.microsoft.com/office/word/2016/wordml/cid" xmlns:w16se="http://schemas.microsoft.com/office/word/2015/wordml/symex" xmlns:wpg="http://schemas.microsoft.com/office/word/2010/wordprocessingGroup" xmlns:wpi="http://schemas.microsoft.com/office/word/2010/wordprocessingInk" xmlns:wne="http://schemas.microsoft.com/office/word/2006/wordml" xmlns:wps="http://schemas.microsoft.com/office/word/2010/wordprocessingShape" mc:Ignorable="w14 w15 w16se w16cid wp14">
   <w:body>
     <w:p>
-      <w:r>
-        <w:t xml:space="preserve">Major points: </w:t>
-      </w:r>
-    </w:p>
-    <w:p>
-      <w:r>
-        <w:t xml:space="preserve">1:20 </w:t>
+      <w:pPr>
+        <w:autoSpaceDE w:val="0"/>
+        <w:autoSpaceDN w:val="0"/>
+        <w:adjustRightInd w:val="0"/>
+        <w:spacing w:after="0" w:line="360" w:lineRule="auto"/>
+        <w:jc w:val="center"/>
+        <w:rPr>
+          <w:rFonts w:ascii="CIDFont+F1" w:hAnsi="CIDFont+F1" w:cs="CIDFont+F1"/>
+          <w:sz w:val="28"/>
+          <w:szCs w:val="28"/>
+        </w:rPr>
+      </w:pPr>
+      <w:r>
+        <w:rPr>
+          <w:rFonts w:ascii="CIDFont+F1" w:hAnsi="CIDFont+F1" w:cs="CIDFont+F1"/>
+          <w:sz w:val="28"/>
+          <w:szCs w:val="28"/>
+        </w:rPr>
+        <w:t>Sean Gordon</w:t>
+      </w:r>
+    </w:p>
+    <w:p>
+      <w:pPr>
+        <w:autoSpaceDE w:val="0"/>
+        <w:autoSpaceDN w:val="0"/>
+        <w:adjustRightInd w:val="0"/>
+        <w:spacing w:after="0" w:line="360" w:lineRule="auto"/>
+        <w:jc w:val="center"/>
+        <w:rPr>
+          <w:rFonts w:ascii="CIDFont+F1" w:hAnsi="CIDFont+F1" w:cs="CIDFont+F1"/>
+          <w:sz w:val="28"/>
+          <w:szCs w:val="28"/>
+        </w:rPr>
+      </w:pPr>
+      <w:r>
+        <w:rPr>
+          <w:rFonts w:ascii="CIDFont+F1" w:hAnsi="CIDFont+F1" w:cs="CIDFont+F1"/>
+          <w:sz w:val="28"/>
+          <w:szCs w:val="28"/>
+        </w:rPr>
+        <w:t>Arch 321</w:t>
+      </w:r>
+    </w:p>
+    <w:p>
+      <w:pPr>
+        <w:spacing w:line="360" w:lineRule="auto"/>
+        <w:jc w:val="center"/>
+        <w:rPr>
+          <w:rFonts w:ascii="CIDFont+F1" w:hAnsi="CIDFont+F1" w:cs="CIDFont+F1"/>
+          <w:sz w:val="28"/>
+          <w:szCs w:val="28"/>
+        </w:rPr>
+      </w:pPr>
+      <w:r>
+        <w:rPr>
+          <w:rFonts w:ascii="CIDFont+F1" w:hAnsi="CIDFont+F1" w:cs="CIDFont+F1"/>
+          <w:sz w:val="28"/>
+          <w:szCs w:val="28"/>
+        </w:rPr>
+        <w:t xml:space="preserve">Module 1, Lecture </w:t>
+      </w:r>
+      <w:r>
+        <w:rPr>
+          <w:rFonts w:ascii="CIDFont+F1" w:hAnsi="CIDFont+F1" w:cs="CIDFont+F1"/>
+          <w:sz w:val="28"/>
+          <w:szCs w:val="28"/>
+        </w:rPr>
+        <w:t>1</w:t>
+      </w:r>
+      <w:r>
+        <w:rPr>
+          <w:rFonts w:ascii="CIDFont+F1" w:hAnsi="CIDFont+F1" w:cs="CIDFont+F1"/>
+          <w:sz w:val="28"/>
+          <w:szCs w:val="28"/>
+        </w:rPr>
+        <w:t xml:space="preserve"> Response</w:t>
+      </w:r>
+    </w:p>
+    <w:p>
+      <w:pPr>
+        <w:spacing w:after="0" w:line="360" w:lineRule="auto"/>
+        <w:jc w:val="center"/>
+      </w:pPr>
+    </w:p>
+    <w:p>
+      <w:pPr>
+        <w:spacing w:line="480" w:lineRule="auto"/>
+        <w:ind w:firstLine="720"/>
+      </w:pPr>
+      <w:r>
+        <w:t>This lecture focused on the foundation and development of early North American cities, and the reasoning behind their location and layouts.</w:t>
+      </w:r>
+    </w:p>
+    <w:p>
+      <w:pPr>
+        <w:spacing w:line="480" w:lineRule="auto"/>
+      </w:pPr>
+      <w:r>
+        <w:tab/>
+      </w:r>
+      <w:r>
+        <w:t>Rather than just coming from Britain like is often assumed, there were</w:t>
+      </w:r>
+      <w:r>
+        <w:t xml:space="preserve"> many</w:t>
+      </w:r>
+      <w:r>
+        <w:t xml:space="preserve"> Dutch, French, Spanish, and Swedish colonists</w:t>
+      </w:r>
+      <w:r>
+        <w:t xml:space="preserve"> as well.</w:t>
+      </w:r>
+      <w:r>
+        <w:t xml:space="preserve"> </w:t>
+      </w:r>
+      <w:r>
+        <w:t xml:space="preserve">The early colonists were mainly of the merchant class </w:t>
+      </w:r>
+      <w:r>
+        <w:t>and</w:t>
+      </w:r>
+      <w:r>
+        <w:t>,</w:t>
+      </w:r>
+      <w:r>
+        <w:t xml:space="preserve"> rather than build</w:t>
+      </w:r>
+      <w:r>
+        <w:t>ing</w:t>
+      </w:r>
+      <w:r>
+        <w:t xml:space="preserve"> large agrarian settlements</w:t>
+      </w:r>
+      <w:r>
+        <w:t>,</w:t>
+      </w:r>
+      <w:r>
+        <w:t xml:space="preserve"> were </w:t>
+      </w:r>
+      <w:r>
+        <w:t xml:space="preserve">looking to develop more urban settlements for the exchange of goods and services. </w:t>
+      </w:r>
+      <w:r>
+        <w:t>Because of this, location near large water sources was essential, as they were used heavily for the transportation of goods and people.</w:t>
+      </w:r>
+      <w:r>
+        <w:t xml:space="preserve"> This is seen in the early settlement’s proximity to water, and the commonality of roadways perpendicular to the waterfront for easier loading of goods straight to and from the water.</w:t>
+      </w:r>
+    </w:p>
+    <w:p>
+      <w:pPr>
+        <w:spacing w:line="480" w:lineRule="auto"/>
+      </w:pPr>
+      <w:r>
+        <w:tab/>
+        <w:t xml:space="preserve">The lecture then touches on why </w:t>
+      </w:r>
+      <w:r>
+        <w:t xml:space="preserve">Middle Age </w:t>
+      </w:r>
+      <w:r>
+        <w:t>cities like Cahokia failed due to the lack of modern city infrastructure like plumbing and agriculture techniques.</w:t>
+      </w:r>
+      <w:r>
+        <w:t xml:space="preserve"> It then</w:t>
+      </w:r>
+      <w:r>
+        <w:t xml:space="preserve"> </w:t>
+      </w:r>
+      <w:r>
+        <w:t>continues</w:t>
+      </w:r>
+      <w:r>
+        <w:t xml:space="preserve"> to </w:t>
+      </w:r>
+      <w:r>
+        <w:t xml:space="preserve">the different types of settlements created later, and the reasonings behind their locations and layouts. </w:t>
+      </w:r>
+      <w:r>
+        <w:t>There were smaller</w:t>
+      </w:r>
+      <w:r>
+        <w:t xml:space="preserve">, more basic </w:t>
+      </w:r>
+      <w:r>
+        <w:t xml:space="preserve">villages without much fortification like Plymouth, that lack the economic driver to grow larger, to those like Augustine with large fortifications and a </w:t>
+      </w:r>
+      <w:r>
+        <w:t>semi-</w:t>
+      </w:r>
+      <w:r>
+        <w:t>planned central layout.</w:t>
+      </w:r>
+      <w:r>
+        <w:t xml:space="preserve"> Even later, cities like Boston showed again the overwhelming importance of the water with the growing harbor space and exclusive location on a peninsula.</w:t>
+      </w:r>
+      <w:r>
+        <w:t xml:space="preserve"> Cities eventually began being planned, like </w:t>
       </w:r>
       <w:proofErr w:type="spellStart"/>
       <w:r>
-        <w:t>ish</w:t>
+        <w:t>Margravate</w:t>
       </w:r>
       <w:proofErr w:type="spellEnd"/>
       <w:r>
-        <w:t xml:space="preserve"> – Europeans that colonized NA were of the mercantile class, that were very focused on urbanization.</w:t>
-      </w:r>
-    </w:p>
-    <w:p/>
-    <w:p>
-      <w:r>
-        <w:t>Cities formed around water sources</w:t>
-      </w:r>
-      <w:r>
-        <w:t xml:space="preserve"> because boat travel was the main way to transfer resources</w:t>
-      </w:r>
-    </w:p>
-    <w:p/>
-    <w:p/>
-    <w:p>
-      <w:r>
-        <w:t>2.</w:t>
-      </w:r>
-    </w:p>
-    <w:p>
+        <w:t xml:space="preserve"> of </w:t>
+      </w:r>
+      <w:proofErr w:type="spellStart"/>
+      <w:r>
+        <w:t>Azilia</w:t>
+      </w:r>
+      <w:proofErr w:type="spellEnd"/>
+      <w:r>
+        <w:t xml:space="preserve"> (never built) or Savannah Ward, that consisted of a duplicating pattern of squares called wards</w:t>
+      </w:r>
+      <w:r>
+        <w:t>.</w:t>
+      </w:r>
+    </w:p>
+    <w:p>
+      <w:r>
+        <w:br w:type="page"/>
+      </w:r>
+    </w:p>
+    <w:p>
+      <w:pPr>
+        <w:spacing w:line="480" w:lineRule="auto"/>
+      </w:pPr>
+    </w:p>
+    <w:p>
+      <w:pPr>
+        <w:spacing w:line="480" w:lineRule="auto"/>
+      </w:pPr>
       <w:r>
         <w:rPr>
           <w:noProof/>
         </w:rPr>
         <w:drawing>
-          <wp:inline distT="0" distB="0" distL="0" distR="0" wp14:anchorId="701C816A" wp14:editId="4F32CB20">
-            <wp:extent cx="5943600" cy="1671955"/>
-            <wp:effectExtent l="0" t="0" r="0" b="4445"/>
-            <wp:docPr id="1" name="Picture 1"/>
+          <wp:inline distT="0" distB="0" distL="0" distR="0" wp14:anchorId="314DE3B4" wp14:editId="74D6917C">
+            <wp:extent cx="2886075" cy="2160241"/>
+            <wp:effectExtent l="0" t="0" r="0" b="0"/>
+            <wp:docPr id="2" name="Picture 2"/>
             <wp:cNvGraphicFramePr>
               <a:graphicFrameLocks xmlns:a="http://schemas.openxmlformats.org/drawingml/2006/main" noChangeAspect="1"/>
             </wp:cNvGraphicFramePr>
@@ -65,7 +264,7 @@
                   <pic:spPr>
                     <a:xfrm>
                       <a:off x="0" y="0"/>
-                      <a:ext cx="5943600" cy="1671955"/>
+                      <a:ext cx="2982264" cy="2232239"/>
                     </a:xfrm>
                     <a:prstGeom prst="rect">
                       <a:avLst/>
@@ -77,8 +276,156 @@
           </wp:inline>
         </w:drawing>
       </w:r>
+      <w:r>
+        <w:t xml:space="preserve">    </w:t>
+      </w:r>
+      <w:r>
+        <w:rPr>
+          <w:noProof/>
+        </w:rPr>
+        <w:drawing>
+          <wp:inline distT="0" distB="0" distL="0" distR="0" wp14:anchorId="76AF00E6" wp14:editId="25F2DCEA">
+            <wp:extent cx="2906818" cy="2162101"/>
+            <wp:effectExtent l="0" t="0" r="8255" b="0"/>
+            <wp:docPr id="3" name="Picture 3"/>
+            <wp:cNvGraphicFramePr>
+              <a:graphicFrameLocks xmlns:a="http://schemas.openxmlformats.org/drawingml/2006/main" noChangeAspect="1"/>
+            </wp:cNvGraphicFramePr>
+            <a:graphic xmlns:a="http://schemas.openxmlformats.org/drawingml/2006/main">
+              <a:graphicData uri="http://schemas.openxmlformats.org/drawingml/2006/picture">
+                <pic:pic xmlns:pic="http://schemas.openxmlformats.org/drawingml/2006/picture">
+                  <pic:nvPicPr>
+                    <pic:cNvPr id="1" name=""/>
+                    <pic:cNvPicPr/>
+                  </pic:nvPicPr>
+                  <pic:blipFill>
+                    <a:blip r:embed="rId5"/>
+                    <a:stretch>
+                      <a:fillRect/>
+                    </a:stretch>
+                  </pic:blipFill>
+                  <pic:spPr>
+                    <a:xfrm>
+                      <a:off x="0" y="0"/>
+                      <a:ext cx="2966314" cy="2206354"/>
+                    </a:xfrm>
+                    <a:prstGeom prst="rect">
+                      <a:avLst/>
+                    </a:prstGeom>
+                  </pic:spPr>
+                </pic:pic>
+              </a:graphicData>
+            </a:graphic>
+          </wp:inline>
+        </w:drawing>
+      </w:r>
+    </w:p>
+    <w:p>
+      <w:pPr>
+        <w:spacing w:line="480" w:lineRule="auto"/>
+      </w:pPr>
+      <w:r>
+        <w:t>I appreciate the diagram of the triangle trade, which easily shows why early colonies didn’t stray from the right edge of the North American colony.</w:t>
+      </w:r>
+      <w:r>
+        <w:t xml:space="preserve"> </w:t>
+      </w:r>
+      <w:r>
+        <w:t xml:space="preserve">The slave trade mainly coming from Africa </w:t>
+      </w:r>
+      <w:r>
+        <w:t>provided</w:t>
+      </w:r>
+      <w:r>
+        <w:t xml:space="preserve"> the manual labor required for expansion, and the trade of goods to Europe </w:t>
+      </w:r>
+      <w:r>
+        <w:t>provided</w:t>
+      </w:r>
+      <w:r>
+        <w:t xml:space="preserve"> money.</w:t>
+      </w:r>
+    </w:p>
+    <w:p>
+      <w:pPr>
+        <w:spacing w:line="480" w:lineRule="auto"/>
+        <w:jc w:val="center"/>
+      </w:pPr>
+      <w:r>
+        <w:rPr>
+          <w:noProof/>
+        </w:rPr>
+        <w:drawing>
+          <wp:inline distT="0" distB="0" distL="0" distR="0" wp14:anchorId="607FE762" wp14:editId="4AC692C6">
+            <wp:extent cx="4057650" cy="3044221"/>
+            <wp:effectExtent l="0" t="0" r="0" b="3810"/>
+            <wp:docPr id="4" name="Picture 4"/>
+            <wp:cNvGraphicFramePr>
+              <a:graphicFrameLocks xmlns:a="http://schemas.openxmlformats.org/drawingml/2006/main" noChangeAspect="1"/>
+            </wp:cNvGraphicFramePr>
+            <a:graphic xmlns:a="http://schemas.openxmlformats.org/drawingml/2006/main">
+              <a:graphicData uri="http://schemas.openxmlformats.org/drawingml/2006/picture">
+                <pic:pic xmlns:pic="http://schemas.openxmlformats.org/drawingml/2006/picture">
+                  <pic:nvPicPr>
+                    <pic:cNvPr id="1" name=""/>
+                    <pic:cNvPicPr/>
+                  </pic:nvPicPr>
+                  <pic:blipFill rotWithShape="1">
+                    <a:blip r:embed="rId6"/>
+                    <a:srcRect r="801"/>
+                    <a:stretch/>
+                  </pic:blipFill>
+                  <pic:spPr bwMode="auto">
+                    <a:xfrm>
+                      <a:off x="0" y="0"/>
+                      <a:ext cx="4092219" cy="3070156"/>
+                    </a:xfrm>
+                    <a:prstGeom prst="rect">
+                      <a:avLst/>
+                    </a:prstGeom>
+                    <a:ln>
+                      <a:noFill/>
+                    </a:ln>
+                    <a:extLst>
+                      <a:ext uri="{53640926-AAD7-44D8-BBD7-CCE9431645EC}">
+                        <a14:shadowObscured xmlns:a14="http://schemas.microsoft.com/office/drawing/2010/main"/>
+                      </a:ext>
+                    </a:extLst>
+                  </pic:spPr>
+                </pic:pic>
+              </a:graphicData>
+            </a:graphic>
+          </wp:inline>
+        </w:drawing>
+      </w:r>
+    </w:p>
+    <w:p>
+      <w:pPr>
+        <w:spacing w:line="480" w:lineRule="auto"/>
+      </w:pPr>
+      <w:r>
+        <w:t xml:space="preserve">I like how </w:t>
+      </w:r>
+      <w:r>
+        <w:t xml:space="preserve">well </w:t>
+      </w:r>
+      <w:r>
+        <w:t xml:space="preserve">this diagram outlines the development style of the earlier settlements, with the fortification wall </w:t>
+      </w:r>
+      <w:r>
+        <w:t xml:space="preserve">and the fort </w:t>
+      </w:r>
+      <w:r>
+        <w:t xml:space="preserve">separating the outer agricultural ring from the central housing, </w:t>
+      </w:r>
+      <w:r>
+        <w:t xml:space="preserve">the central plaza, </w:t>
+      </w:r>
       <w:bookmarkStart w:id="0" w:name="_GoBack"/>
       <w:bookmarkEnd w:id="0"/>
+      <w:r>
+        <w:t xml:space="preserve">and the settlement’s direct proximity to water. </w:t>
+      </w:r>
     </w:p>
     <w:sectPr>
       <w:pgSz w:w="12240" w:h="15840"/>
@@ -213,6 +560,7 @@
     <w:lsdException w:name="HTML Sample" w:semiHidden="1" w:unhideWhenUsed="1"/>
     <w:lsdException w:name="HTML Typewriter" w:semiHidden="1" w:unhideWhenUsed="1"/>
     <w:lsdException w:name="HTML Variable" w:semiHidden="1" w:unhideWhenUsed="1"/>
+    <w:lsdException w:name="Normal Table" w:semiHidden="1" w:unhideWhenUsed="1"/>
     <w:lsdException w:name="annotation subject" w:semiHidden="1" w:unhideWhenUsed="1"/>
     <w:lsdException w:name="No List" w:semiHidden="1" w:unhideWhenUsed="1"/>
     <w:lsdException w:name="Outline List 1" w:semiHidden="1" w:unhideWhenUsed="1"/>
@@ -259,8 +607,10 @@
     <w:lsdException w:name="Table Subtle 2" w:semiHidden="1" w:unhideWhenUsed="1"/>
     <w:lsdException w:name="Table Web 1" w:semiHidden="1" w:unhideWhenUsed="1"/>
     <w:lsdException w:name="Table Web 2" w:semiHidden="1" w:unhideWhenUsed="1"/>
+    <w:lsdException w:name="Table Web 3" w:semiHidden="1" w:unhideWhenUsed="1"/>
     <w:lsdException w:name="Balloon Text" w:semiHidden="1" w:unhideWhenUsed="1"/>
     <w:lsdException w:name="Table Grid" w:uiPriority="39"/>
+    <w:lsdException w:name="Table Theme" w:semiHidden="1" w:unhideWhenUsed="1"/>
     <w:lsdException w:name="Placeholder Text" w:semiHidden="1"/>
     <w:lsdException w:name="No Spacing" w:uiPriority="1" w:qFormat="1"/>
     <w:lsdException w:name="Light Shading" w:uiPriority="60"/>
@@ -512,6 +862,36 @@
     <w:uiPriority w:val="99"/>
     <w:semiHidden/>
     <w:unhideWhenUsed/>
+  </w:style>
+  <w:style w:type="paragraph" w:styleId="BalloonText">
+    <w:name w:val="Balloon Text"/>
+    <w:basedOn w:val="Normal"/>
+    <w:link w:val="BalloonTextChar"/>
+    <w:uiPriority w:val="99"/>
+    <w:semiHidden/>
+    <w:unhideWhenUsed/>
+    <w:rsid w:val="00A3206B"/>
+    <w:pPr>
+      <w:spacing w:after="0" w:line="240" w:lineRule="auto"/>
+    </w:pPr>
+    <w:rPr>
+      <w:rFonts w:ascii="Segoe UI" w:hAnsi="Segoe UI" w:cs="Segoe UI"/>
+      <w:sz w:val="18"/>
+      <w:szCs w:val="18"/>
+    </w:rPr>
+  </w:style>
+  <w:style w:type="character" w:customStyle="1" w:styleId="BalloonTextChar">
+    <w:name w:val="Balloon Text Char"/>
+    <w:basedOn w:val="DefaultParagraphFont"/>
+    <w:link w:val="BalloonText"/>
+    <w:uiPriority w:val="99"/>
+    <w:semiHidden/>
+    <w:rsid w:val="00A3206B"/>
+    <w:rPr>
+      <w:rFonts w:ascii="Segoe UI" w:hAnsi="Segoe UI" w:cs="Segoe UI"/>
+      <w:sz w:val="18"/>
+      <w:szCs w:val="18"/>
+    </w:rPr>
   </w:style>
 </w:styles>
 </file>

</xml_diff>